<commit_message>
Added Jack's signature to Team Agreement
</commit_message>
<xml_diff>
--- a/Team Agreement.docx
+++ b/Team Agreement.docx
@@ -519,7 +519,6 @@
         </w:rPr>
         <w:t xml:space="preserve">Jesse </w:t>
       </w:r>
-      <w:proofErr w:type="spellStart"/>
       <w:r>
         <w:rPr>
           <w:rFonts w:ascii="Verdana" w:hAnsi="Verdana" w:cs="Tahoma"/>
@@ -531,7 +530,6 @@
         </w:rPr>
         <w:t>St.Germain</w:t>
       </w:r>
-      <w:proofErr w:type="spellEnd"/>
     </w:p>
     <w:p>
       <w:pPr>
@@ -1950,21 +1948,42 @@
           <w:p>
             <w:pPr>
               <w:widowControl/>
-              <w:numPr>
-                <w:ilvl w:val="0"/>
-                <w:numId w:val="3"/>
-              </w:numPr>
               <w:suppressAutoHyphens w:val="0"/>
               <w:spacing w:before="120" w:after="120"/>
-              <w:jc w:val="center"/>
+              <w:ind w:left="720"/>
               <w:rPr>
                 <w:rFonts w:ascii="Verdana" w:hAnsi="Verdana" w:cs="Tahoma"/>
-                <w:b/>
-                <w:i/>
                 <w:sz w:val="20"/>
                 <w:szCs w:val="20"/>
               </w:rPr>
             </w:pPr>
+            <w:r>
+              <w:rPr>
+                <w:rFonts w:ascii="Verdana" w:hAnsi="Verdana" w:cs="Tahoma"/>
+                <w:color w:val="E36C0A" w:themeColor="accent6" w:themeShade="BF"/>
+                <w:sz w:val="20"/>
+                <w:szCs w:val="20"/>
+              </w:rPr>
+              <w:t>Jack Onn</w:t>
+            </w:r>
+            <w:r>
+              <w:rPr>
+                <w:rFonts w:ascii="Verdana" w:hAnsi="Verdana" w:cs="Tahoma"/>
+                <w:color w:val="E36C0A" w:themeColor="accent6" w:themeShade="BF"/>
+                <w:sz w:val="20"/>
+                <w:szCs w:val="20"/>
+              </w:rPr>
+              <w:t xml:space="preserve"> - </w:t>
+            </w:r>
+            <w:r>
+              <w:rPr>
+                <w:rFonts w:ascii="Verdana" w:hAnsi="Verdana" w:cs="Tahoma"/>
+                <w:color w:val="E36C0A" w:themeColor="accent6" w:themeShade="BF"/>
+                <w:sz w:val="20"/>
+                <w:szCs w:val="20"/>
+              </w:rPr>
+              <w:t>n9828885</w:t>
+            </w:r>
           </w:p>
         </w:tc>
         <w:tc>
@@ -1974,7 +1993,6 @@
           <w:p>
             <w:pPr>
               <w:spacing w:before="120" w:after="120"/>
-              <w:jc w:val="center"/>
               <w:rPr>
                 <w:rFonts w:ascii="Verdana" w:hAnsi="Verdana" w:cs="Tahoma"/>
                 <w:i/>
@@ -1982,6 +2000,49 @@
                 <w:szCs w:val="20"/>
               </w:rPr>
             </w:pPr>
+            <w:r>
+              <w:rPr>
+                <w:rFonts w:ascii="Verdana" w:hAnsi="Verdana" w:cs="Tahoma"/>
+                <w:i/>
+                <w:sz w:val="20"/>
+                <w:szCs w:val="20"/>
+              </w:rPr>
+              <w:drawing>
+                <wp:inline distT="0" distB="0" distL="0" distR="0" wp14:anchorId="238D2A57" wp14:editId="0EC48C4F">
+                  <wp:extent cx="1102993" cy="238125"/>
+                  <wp:effectExtent l="0" t="0" r="2540" b="0"/>
+                  <wp:docPr id="18" name="Picture 18"/>
+                  <wp:cNvGraphicFramePr>
+                    <a:graphicFrameLocks xmlns:a="http://schemas.openxmlformats.org/drawingml/2006/main" noChangeAspect="1"/>
+                  </wp:cNvGraphicFramePr>
+                  <a:graphic xmlns:a="http://schemas.openxmlformats.org/drawingml/2006/main">
+                    <a:graphicData uri="http://schemas.openxmlformats.org/drawingml/2006/picture">
+                      <pic:pic xmlns:pic="http://schemas.openxmlformats.org/drawingml/2006/picture">
+                        <pic:nvPicPr>
+                          <pic:cNvPr id="1" name=""/>
+                          <pic:cNvPicPr/>
+                        </pic:nvPicPr>
+                        <pic:blipFill>
+                          <a:blip r:embed="rId41"/>
+                          <a:stretch>
+                            <a:fillRect/>
+                          </a:stretch>
+                        </pic:blipFill>
+                        <pic:spPr>
+                          <a:xfrm>
+                            <a:off x="0" y="0"/>
+                            <a:ext cx="1485359" cy="320674"/>
+                          </a:xfrm>
+                          <a:prstGeom prst="rect">
+                            <a:avLst/>
+                          </a:prstGeom>
+                        </pic:spPr>
+                      </pic:pic>
+                    </a:graphicData>
+                  </a:graphic>
+                </wp:inline>
+              </w:drawing>
+            </w:r>
           </w:p>
         </w:tc>
         <w:tc>
@@ -2126,6 +2187,8 @@
                 <w:szCs w:val="20"/>
               </w:rPr>
             </w:pPr>
+            <w:bookmarkStart w:id="1" w:name="_GoBack"/>
+            <w:bookmarkEnd w:id="1"/>
           </w:p>
         </w:tc>
         <w:tc>
@@ -2445,7 +2508,7 @@
           <w:szCs w:val="20"/>
         </w:rPr>
         <w:sectPr>
-          <w:footerReference w:type="default" r:id="rId41"/>
+          <w:footerReference w:type="default" r:id="rId42"/>
           <w:footnotePr>
             <w:pos w:val="beneathText"/>
           </w:footnotePr>
@@ -3524,7 +3587,7 @@
           <w:szCs w:val="20"/>
         </w:rPr>
       </w:pPr>
-      <w:bookmarkStart w:id="1" w:name="_Toc299977982"/>
+      <w:bookmarkStart w:id="2" w:name="_Toc299977982"/>
       <w:r>
         <w:rPr>
           <w:rFonts w:cs="Tahoma"/>
@@ -3532,7 +3595,7 @@
         </w:rPr>
         <w:t>Introduction</w:t>
       </w:r>
-      <w:bookmarkEnd w:id="1"/>
+      <w:bookmarkEnd w:id="2"/>
     </w:p>
     <w:p>
       <w:pPr>
@@ -4097,8 +4160,6 @@
         </w:rPr>
         <w:br w:type="page"/>
       </w:r>
-      <w:bookmarkStart w:id="2" w:name="_GoBack"/>
-      <w:bookmarkEnd w:id="2"/>
     </w:p>
     <w:p>
       <w:pPr>
@@ -4804,25 +4865,7 @@
           <w:sz w:val="20"/>
           <w:szCs w:val="20"/>
         </w:rPr>
-        <w:t xml:space="preserve">Examples of the operational processes associated with the Respect principle above may include: listen to </w:t>
-      </w:r>
-      <w:proofErr w:type="spellStart"/>
-      <w:r>
-        <w:rPr>
-          <w:rFonts w:ascii="Verdana" w:hAnsi="Verdana" w:cs="Tahoma"/>
-          <w:sz w:val="20"/>
-          <w:szCs w:val="20"/>
-        </w:rPr>
-        <w:t>each others</w:t>
-      </w:r>
-      <w:proofErr w:type="spellEnd"/>
-      <w:r>
-        <w:rPr>
-          <w:rFonts w:ascii="Verdana" w:hAnsi="Verdana" w:cs="Tahoma"/>
-          <w:sz w:val="20"/>
-          <w:szCs w:val="20"/>
-        </w:rPr>
-        <w:t xml:space="preserve"> ideas, avoid abusive language, try not to dominate the other team members, etc.</w:t>
+        <w:t>Examples of the operational processes associated with the Respect principle above may include: listen to each others ideas, avoid abusive language, try not to dominate the other team members, etc.</w:t>
       </w:r>
     </w:p>
     <w:p>
@@ -6151,25 +6194,7 @@
                 <w:sz w:val="20"/>
                 <w:szCs w:val="20"/>
               </w:rPr>
-              <w:t xml:space="preserve">listen to </w:t>
-            </w:r>
-            <w:proofErr w:type="spellStart"/>
-            <w:r>
-              <w:rPr>
-                <w:rFonts w:ascii="Verdana" w:hAnsi="Verdana" w:cs="Tahoma"/>
-                <w:sz w:val="20"/>
-                <w:szCs w:val="20"/>
-              </w:rPr>
-              <w:t>each others</w:t>
-            </w:r>
-            <w:proofErr w:type="spellEnd"/>
-            <w:r>
-              <w:rPr>
-                <w:rFonts w:ascii="Verdana" w:hAnsi="Verdana" w:cs="Tahoma"/>
-                <w:sz w:val="20"/>
-                <w:szCs w:val="20"/>
-              </w:rPr>
-              <w:t xml:space="preserve"> ideas, </w:t>
+              <w:t xml:space="preserve">listen to each others ideas, </w:t>
             </w:r>
           </w:p>
           <w:p>
@@ -8584,25 +8609,7 @@
           <w:sz w:val="20"/>
           <w:szCs w:val="20"/>
         </w:rPr>
-        <w:t>What regular agenda categories will be discussed at each meeting (</w:t>
-      </w:r>
-      <w:proofErr w:type="spellStart"/>
-      <w:r>
-        <w:rPr>
-          <w:rFonts w:ascii="Verdana" w:hAnsi="Verdana" w:cs="Tahoma"/>
-          <w:sz w:val="20"/>
-          <w:szCs w:val="20"/>
-        </w:rPr>
-        <w:t>eg</w:t>
-      </w:r>
-      <w:proofErr w:type="spellEnd"/>
-      <w:r>
-        <w:rPr>
-          <w:rFonts w:ascii="Verdana" w:hAnsi="Verdana" w:cs="Tahoma"/>
-          <w:sz w:val="20"/>
-          <w:szCs w:val="20"/>
-        </w:rPr>
-        <w:t xml:space="preserve"> progress made, issues);</w:t>
+        <w:t>What regular agenda categories will be discussed at each meeting (eg progress made, issues);</w:t>
       </w:r>
     </w:p>
     <w:p>
@@ -8624,43 +8631,7 @@
           <w:sz w:val="20"/>
           <w:szCs w:val="20"/>
         </w:rPr>
-        <w:t>Who will record the team meetings (</w:t>
-      </w:r>
-      <w:proofErr w:type="spellStart"/>
-      <w:r>
-        <w:rPr>
-          <w:rFonts w:ascii="Verdana" w:hAnsi="Verdana" w:cs="Tahoma"/>
-          <w:sz w:val="20"/>
-          <w:szCs w:val="20"/>
-        </w:rPr>
-        <w:t>eg</w:t>
-      </w:r>
-      <w:proofErr w:type="spellEnd"/>
-      <w:r>
-        <w:rPr>
-          <w:rFonts w:ascii="Verdana" w:hAnsi="Verdana" w:cs="Tahoma"/>
-          <w:sz w:val="20"/>
-          <w:szCs w:val="20"/>
-        </w:rPr>
-        <w:t xml:space="preserve"> meeting date, attendees, issues discussed, decisions, actions) and enter the data in </w:t>
-      </w:r>
-      <w:proofErr w:type="spellStart"/>
-      <w:r>
-        <w:rPr>
-          <w:rFonts w:ascii="Verdana" w:hAnsi="Verdana" w:cs="Tahoma"/>
-          <w:sz w:val="20"/>
-          <w:szCs w:val="20"/>
-        </w:rPr>
-        <w:t>TeamWorker</w:t>
-      </w:r>
-      <w:proofErr w:type="spellEnd"/>
-      <w:r>
-        <w:rPr>
-          <w:rFonts w:ascii="Verdana" w:hAnsi="Verdana" w:cs="Tahoma"/>
-          <w:sz w:val="20"/>
-          <w:szCs w:val="20"/>
-        </w:rPr>
-        <w:t xml:space="preserve"> when necessary;</w:t>
+        <w:t>Who will record the team meetings (eg meeting date, attendees, issues discussed, decisions, actions) and enter the data in TeamWorker when necessary;</w:t>
       </w:r>
     </w:p>
     <w:p>
@@ -9303,7 +9274,7 @@
         <w:sz w:val="16"/>
         <w:szCs w:val="16"/>
       </w:rPr>
-      <w:t>10</w:t>
+      <w:t>ii</w:t>
     </w:r>
     <w:r>
       <w:rPr>

</xml_diff>